<commit_message>
intento fotos con jpg ok
</commit_message>
<xml_diff>
--- a/Ver_variables_entorno.docx
+++ b/Ver_variables_entorno.docx
@@ -49,8 +49,32 @@
       <w:r>
         <w:t>:</w:t>
       </w:r>
+      <w:r>
+        <w:t xml:space="preserve"> </w:t>
+      </w:r>
+      <w:r>
+        <w:t>IG_MEDIA_BASE_URL</w:t>
+      </w:r>
+      <w:bookmarkEnd w:id="0"/>
     </w:p>
-    <w:bookmarkEnd w:id="0"/>
+    <w:p>
+      <w:proofErr w:type="spellStart"/>
+      <w:r>
+        <w:t>Get-ChildItem</w:t>
+      </w:r>
+      <w:proofErr w:type="spellEnd"/>
+      <w:r>
+        <w:t xml:space="preserve"> </w:t>
+      </w:r>
+      <w:proofErr w:type="spellStart"/>
+      <w:r>
+        <w:t>Env</w:t>
+      </w:r>
+      <w:proofErr w:type="spellEnd"/>
+      <w:r>
+        <w:t>:</w:t>
+      </w:r>
+    </w:p>
     <w:p>
       <w:r>
         <w:t>---------------------------------------------------------------------------------</w:t>

</xml_diff>